<commit_message>
add document 16_software configuration management
</commit_message>
<xml_diff>
--- a/01_Documents/16_Software Configuration Management Plan.docx
+++ b/01_Documents/16_Software Configuration Management Plan.docx
@@ -2,15 +2,394 @@
 <file path=word/document.xml><?xml version="1.0" encoding="utf-8"?>
 <w:document xmlns:wpc="http://schemas.microsoft.com/office/word/2010/wordprocessingCanvas" xmlns:cx="http://schemas.microsoft.com/office/drawing/2014/chartex" xmlns:cx1="http://schemas.microsoft.com/office/drawing/2015/9/8/chartex" xmlns:cx2="http://schemas.microsoft.com/office/drawing/2015/10/21/chartex" xmlns:cx3="http://schemas.microsoft.com/office/drawing/2016/5/9/chartex" xmlns:cx4="http://schemas.microsoft.com/office/drawing/2016/5/10/chartex" xmlns:cx5="http://schemas.microsoft.com/office/drawing/2016/5/11/chartex" xmlns:cx6="http://schemas.microsoft.com/office/drawing/2016/5/12/chartex" xmlns:cx7="http://schemas.microsoft.com/office/drawing/2016/5/13/chartex" xmlns:cx8="http://schemas.microsoft.com/office/drawing/2016/5/14/chartex" xmlns:mc="http://schemas.openxmlformats.org/markup-compatibility/2006" xmlns:aink="http://schemas.microsoft.com/office/drawing/2016/ink" xmlns:am3d="http://schemas.microsoft.com/office/drawing/2017/model3d" xmlns:o="urn:schemas-microsoft-com:office:office" xmlns:oel="http://schemas.microsoft.com/office/2019/extlst" xmlns:r="http://schemas.openxmlformats.org/officeDocument/2006/relationships" xmlns:m="http://schemas.openxmlformats.org/officeDocument/2006/math" xmlns:v="urn:schemas-microsoft-com:vml" xmlns:wp14="http://schemas.microsoft.com/office/word/2010/wordprocessingDrawing" xmlns:wp="http://schemas.openxmlformats.org/drawingml/2006/wordprocessingDrawing" xmlns:w10="urn:schemas-microsoft-com:office:word" xmlns:w="http://schemas.openxmlformats.org/wordprocessingml/2006/main" xmlns:w14="http://schemas.microsoft.com/office/word/2010/wordml" xmlns:w15="http://schemas.microsoft.com/office/word/2012/wordml" xmlns:w16cex="http://schemas.microsoft.com/office/word/2018/wordml/cex" xmlns:w16cid="http://schemas.microsoft.com/office/word/2016/wordml/cid" xmlns:w16="http://schemas.microsoft.com/office/word/2018/wordml" xmlns:w16sdtdh="http://schemas.microsoft.com/office/word/2020/wordml/sdtdatahash" xmlns:w16se="http://schemas.microsoft.com/office/word/2015/wordml/symex" xmlns:wpg="http://schemas.microsoft.com/office/word/2010/wordprocessingGroup" xmlns:wpi="http://schemas.microsoft.com/office/word/2010/wordprocessingInk" xmlns:wne="http://schemas.microsoft.com/office/word/2006/wordml" xmlns:wps="http://schemas.microsoft.com/office/word/2010/wordprocessingShape" mc:Ignorable="w14 w15 w16se w16cid w16 w16cex w16sdtdh wp14">
   <w:body>
-    <w:p/>
+    <w:p>
+      <w:pPr>
+        <w:ind w:left="1080" w:hanging="720"/>
+        <w:rPr>
+          <w:sz w:val="52"/>
+          <w:szCs w:val="52"/>
+        </w:rPr>
+      </w:pPr>
+      <w:r>
+        <w:rPr>
+          <w:sz w:val="52"/>
+          <w:szCs w:val="52"/>
+        </w:rPr>
+        <w:t>Software Configuration Management</w:t>
+      </w:r>
+    </w:p>
+    <w:p>
+      <w:pPr>
+        <w:pStyle w:val="ListParagraph"/>
+        <w:numPr>
+          <w:ilvl w:val="0"/>
+          <w:numId w:val="1"/>
+        </w:numPr>
+      </w:pPr>
+      <w:r>
+        <w:t>Hệ thống source control của nhóm,</w:t>
+      </w:r>
+    </w:p>
+    <w:p>
+      <w:pPr>
+        <w:pStyle w:val="ListParagraph"/>
+        <w:ind w:left="1080"/>
+      </w:pPr>
+      <w:r>
+        <w:t>Gi</w:t>
+      </w:r>
+      <w:r>
+        <w:t xml:space="preserve">t: </w:t>
+      </w:r>
+    </w:p>
+    <w:p>
+      <w:pPr>
+        <w:pStyle w:val="ListParagraph"/>
+        <w:ind w:left="1080"/>
+      </w:pPr>
+      <w:hyperlink r:id="rId5" w:history="1">
+        <w:r>
+          <w:rPr>
+            <w:rStyle w:val="Hyperlink"/>
+          </w:rPr>
+          <w:t>https://github.com/nttugit/software-project-management</w:t>
+        </w:r>
+      </w:hyperlink>
+    </w:p>
+    <w:p>
+      <w:pPr>
+        <w:pStyle w:val="ListParagraph"/>
+        <w:ind w:left="1080"/>
+      </w:pPr>
+    </w:p>
+    <w:p>
+      <w:pPr>
+        <w:pStyle w:val="ListParagraph"/>
+        <w:ind w:left="1080"/>
+      </w:pPr>
+      <w:r>
+        <w:t>Link demo Admin:</w:t>
+      </w:r>
+    </w:p>
+    <w:p>
+      <w:pPr>
+        <w:pStyle w:val="ListParagraph"/>
+        <w:ind w:left="1080"/>
+        <w:rPr>
+          <w:rStyle w:val="SubtleEmphasis"/>
+          <w:i w:val="0"/>
+          <w:iCs w:val="0"/>
+          <w:color w:val="auto"/>
+        </w:rPr>
+      </w:pPr>
+      <w:hyperlink r:id="rId6" w:history="1">
+        <w:r>
+          <w:rPr>
+            <w:rStyle w:val="Hyperlink"/>
+            <w:i/>
+            <w:iCs/>
+          </w:rPr>
+          <w:t>https://api-beta.foodmood.com.vn/admin/auth/login</w:t>
+        </w:r>
+      </w:hyperlink>
+    </w:p>
+    <w:p>
+      <w:pPr>
+        <w:pStyle w:val="NoSpacing"/>
+        <w:ind w:left="1080"/>
+        <w:rPr>
+          <w:rStyle w:val="SubtleEmphasis"/>
+          <w:i w:val="0"/>
+          <w:iCs w:val="0"/>
+        </w:rPr>
+      </w:pPr>
+      <w:r>
+        <w:rPr>
+          <w:rStyle w:val="SubtleEmphasis"/>
+          <w:i w:val="0"/>
+          <w:iCs w:val="0"/>
+        </w:rPr>
+        <w:t xml:space="preserve">Tài khoản: </w:t>
+      </w:r>
+      <w:hyperlink r:id="rId7" w:history="1">
+        <w:r>
+          <w:rPr>
+            <w:rStyle w:val="Hyperlink"/>
+            <w:i/>
+            <w:iCs/>
+          </w:rPr>
+          <w:t>ptmduyenkhtn@gmail.com</w:t>
+        </w:r>
+      </w:hyperlink>
+      <w:r>
+        <w:rPr>
+          <w:rStyle w:val="SubtleEmphasis"/>
+          <w:i w:val="0"/>
+          <w:iCs w:val="0"/>
+        </w:rPr>
+        <w:t xml:space="preserve"> </w:t>
+      </w:r>
+    </w:p>
+    <w:p>
+      <w:pPr>
+        <w:pStyle w:val="NoSpacing"/>
+        <w:ind w:left="1080"/>
+        <w:rPr>
+          <w:rStyle w:val="SubtleEmphasis"/>
+          <w:i w:val="0"/>
+          <w:iCs w:val="0"/>
+        </w:rPr>
+      </w:pPr>
+      <w:r>
+        <w:rPr>
+          <w:rStyle w:val="SubtleEmphasis"/>
+          <w:i w:val="0"/>
+          <w:iCs w:val="0"/>
+        </w:rPr>
+        <w:t>Mật khẩu: Cooku@123</w:t>
+      </w:r>
+    </w:p>
+    <w:p>
+      <w:pPr>
+        <w:pStyle w:val="NoSpacing"/>
+        <w:ind w:left="1080"/>
+        <w:rPr>
+          <w:rStyle w:val="SubtleEmphasis"/>
+          <w:i w:val="0"/>
+          <w:iCs w:val="0"/>
+        </w:rPr>
+      </w:pPr>
+    </w:p>
+    <w:p>
+      <w:pPr>
+        <w:pStyle w:val="ListParagraph"/>
+        <w:numPr>
+          <w:ilvl w:val="0"/>
+          <w:numId w:val="1"/>
+        </w:numPr>
+      </w:pPr>
+      <w:r>
+        <w:t>Hệ thống build và tích hợp tự động của nhóm (ví dụ CircleCI/GitLab)</w:t>
+      </w:r>
+    </w:p>
+    <w:p>
+      <w:pPr>
+        <w:pStyle w:val="ListParagraph"/>
+        <w:ind w:left="1080"/>
+      </w:pPr>
+    </w:p>
+    <w:p>
+      <w:pPr>
+        <w:pStyle w:val="ListParagraph"/>
+        <w:ind w:left="1080"/>
+      </w:pPr>
+    </w:p>
+    <w:p>
+      <w:pPr>
+        <w:pStyle w:val="ListParagraph"/>
+        <w:numPr>
+          <w:ilvl w:val="0"/>
+          <w:numId w:val="1"/>
+        </w:numPr>
+      </w:pPr>
+      <w:r>
+        <w:t xml:space="preserve">Hệ thống quản lý dự án của nhóm (ví dụ Trello), </w:t>
+      </w:r>
+    </w:p>
+    <w:p>
+      <w:pPr>
+        <w:pStyle w:val="ListParagraph"/>
+        <w:ind w:left="1080"/>
+      </w:pPr>
+      <w:hyperlink r:id="rId8" w:history="1">
+        <w:r>
+          <w:rPr>
+            <w:rStyle w:val="Hyperlink"/>
+          </w:rPr>
+          <w:t>https://trello.com/w/hcmusspm/home</w:t>
+        </w:r>
+      </w:hyperlink>
+    </w:p>
+    <w:p>
+      <w:pPr>
+        <w:pStyle w:val="NoSpacing"/>
+      </w:pPr>
+    </w:p>
+    <w:p>
+      <w:pPr>
+        <w:pStyle w:val="ListParagraph"/>
+        <w:numPr>
+          <w:ilvl w:val="0"/>
+          <w:numId w:val="1"/>
+        </w:numPr>
+      </w:pPr>
+      <w:r>
+        <w:t>Hệ thống quản lý lỗi của nhóm</w:t>
+      </w:r>
+    </w:p>
+    <w:p>
+      <w:pPr>
+        <w:pStyle w:val="ListParagraph"/>
+        <w:ind w:left="1080"/>
+      </w:pPr>
+    </w:p>
+    <w:p>
+      <w:pPr>
+        <w:pStyle w:val="ListParagraph"/>
+        <w:ind w:left="1080"/>
+      </w:pPr>
+    </w:p>
+    <w:p>
+      <w:pPr>
+        <w:pStyle w:val="ListParagraph"/>
+        <w:numPr>
+          <w:ilvl w:val="0"/>
+          <w:numId w:val="1"/>
+        </w:numPr>
+      </w:pPr>
+      <w:r>
+        <w:t>Hệ thống tương tác, liên lạc của nhóm (ví dụ nhóm Slack hay MS Team),</w:t>
+      </w:r>
+    </w:p>
+    <w:p>
+      <w:pPr>
+        <w:ind w:left="1080"/>
+        <w:rPr>
+          <w:rStyle w:val="Hyperlink"/>
+        </w:rPr>
+      </w:pPr>
+      <w:r>
+        <w:fldChar w:fldCharType="begin"/>
+      </w:r>
+      <w:r>
+        <w:instrText>HYPERLINK "https://www.facebook.com/groups/332737735905431"</w:instrText>
+      </w:r>
+      <w:r>
+        <w:fldChar w:fldCharType="separate"/>
+      </w:r>
+      <w:r>
+        <w:rPr>
+          <w:rStyle w:val="Hyperlink"/>
+        </w:rPr>
+        <w:t>Facebook</w:t>
+      </w:r>
+      <w:r>
+        <w:rPr>
+          <w:rStyle w:val="Hyperlink"/>
+        </w:rPr>
+        <w:t xml:space="preserve"> Group</w:t>
+      </w:r>
+    </w:p>
+    <w:p>
+      <w:r>
+        <w:fldChar w:fldCharType="end"/>
+      </w:r>
+    </w:p>
     <w:sectPr>
       <w:pgSz w:w="12240" w:h="15840"/>
-      <w:pgMar w:top="1440" w:right="1440" w:bottom="1440" w:left="1440" w:header="708" w:footer="708" w:gutter="0"/>
-      <w:cols w:space="708"/>
+      <w:pgMar w:top="1440" w:right="1440" w:bottom="1440" w:left="1440" w:header="720" w:footer="720" w:gutter="0"/>
+      <w:cols w:space="720"/>
       <w:docGrid w:linePitch="360"/>
     </w:sectPr>
   </w:body>
 </w:document>
+</file>
+
+<file path=word/numbering.xml><?xml version="1.0" encoding="utf-8"?>
+<w:numbering xmlns:wpc="http://schemas.microsoft.com/office/word/2010/wordprocessingCanvas" xmlns:cx="http://schemas.microsoft.com/office/drawing/2014/chartex" xmlns:cx1="http://schemas.microsoft.com/office/drawing/2015/9/8/chartex" xmlns:cx2="http://schemas.microsoft.com/office/drawing/2015/10/21/chartex" xmlns:cx3="http://schemas.microsoft.com/office/drawing/2016/5/9/chartex" xmlns:cx4="http://schemas.microsoft.com/office/drawing/2016/5/10/chartex" xmlns:cx5="http://schemas.microsoft.com/office/drawing/2016/5/11/chartex" xmlns:cx6="http://schemas.microsoft.com/office/drawing/2016/5/12/chartex" xmlns:cx7="http://schemas.microsoft.com/office/drawing/2016/5/13/chartex" xmlns:cx8="http://schemas.microsoft.com/office/drawing/2016/5/14/chartex" xmlns:mc="http://schemas.openxmlformats.org/markup-compatibility/2006" xmlns:aink="http://schemas.microsoft.com/office/drawing/2016/ink" xmlns:am3d="http://schemas.microsoft.com/office/drawing/2017/model3d" xmlns:o="urn:schemas-microsoft-com:office:office" xmlns:oel="http://schemas.microsoft.com/office/2019/extlst" xmlns:r="http://schemas.openxmlformats.org/officeDocument/2006/relationships" xmlns:m="http://schemas.openxmlformats.org/officeDocument/2006/math" xmlns:v="urn:schemas-microsoft-com:vml" xmlns:wp14="http://schemas.microsoft.com/office/word/2010/wordprocessingDrawing" xmlns:wp="http://schemas.openxmlformats.org/drawingml/2006/wordprocessingDrawing" xmlns:w10="urn:schemas-microsoft-com:office:word" xmlns:w="http://schemas.openxmlformats.org/wordprocessingml/2006/main" xmlns:w14="http://schemas.microsoft.com/office/word/2010/wordml" xmlns:w15="http://schemas.microsoft.com/office/word/2012/wordml" xmlns:w16cex="http://schemas.microsoft.com/office/word/2018/wordml/cex" xmlns:w16cid="http://schemas.microsoft.com/office/word/2016/wordml/cid" xmlns:w16="http://schemas.microsoft.com/office/word/2018/wordml" xmlns:w16sdtdh="http://schemas.microsoft.com/office/word/2020/wordml/sdtdatahash" xmlns:w16se="http://schemas.microsoft.com/office/word/2015/wordml/symex" xmlns:wpg="http://schemas.microsoft.com/office/word/2010/wordprocessingGroup" xmlns:wpi="http://schemas.microsoft.com/office/word/2010/wordprocessingInk" xmlns:wne="http://schemas.microsoft.com/office/word/2006/wordml" xmlns:wps="http://schemas.microsoft.com/office/word/2010/wordprocessingShape" mc:Ignorable="w14 w15 w16se w16cid w16 w16cex w16sdtdh wp14">
+  <w:abstractNum w:abstractNumId="0" w15:restartNumberingAfterBreak="0">
+    <w:nsid w:val="64A679DC"/>
+    <w:multiLevelType w:val="hybridMultilevel"/>
+    <w:tmpl w:val="7D8E3648"/>
+    <w:lvl w:ilvl="0" w:tplc="C7A21F8C">
+      <w:start w:val="1"/>
+      <w:numFmt w:val="lowerRoman"/>
+      <w:lvlText w:val="%1."/>
+      <w:lvlJc w:val="left"/>
+      <w:pPr>
+        <w:ind w:left="1080" w:hanging="720"/>
+      </w:pPr>
+      <w:rPr>
+        <w:rFonts w:hint="default"/>
+      </w:rPr>
+    </w:lvl>
+    <w:lvl w:ilvl="1" w:tplc="04090019">
+      <w:start w:val="1"/>
+      <w:numFmt w:val="lowerLetter"/>
+      <w:lvlText w:val="%2."/>
+      <w:lvlJc w:val="left"/>
+      <w:pPr>
+        <w:ind w:left="1440" w:hanging="360"/>
+      </w:pPr>
+    </w:lvl>
+    <w:lvl w:ilvl="2" w:tplc="0409001B" w:tentative="1">
+      <w:start w:val="1"/>
+      <w:numFmt w:val="lowerRoman"/>
+      <w:lvlText w:val="%3."/>
+      <w:lvlJc w:val="right"/>
+      <w:pPr>
+        <w:ind w:left="2160" w:hanging="180"/>
+      </w:pPr>
+    </w:lvl>
+    <w:lvl w:ilvl="3" w:tplc="0409000F" w:tentative="1">
+      <w:start w:val="1"/>
+      <w:numFmt w:val="decimal"/>
+      <w:lvlText w:val="%4."/>
+      <w:lvlJc w:val="left"/>
+      <w:pPr>
+        <w:ind w:left="2880" w:hanging="360"/>
+      </w:pPr>
+    </w:lvl>
+    <w:lvl w:ilvl="4" w:tplc="04090019" w:tentative="1">
+      <w:start w:val="1"/>
+      <w:numFmt w:val="lowerLetter"/>
+      <w:lvlText w:val="%5."/>
+      <w:lvlJc w:val="left"/>
+      <w:pPr>
+        <w:ind w:left="3600" w:hanging="360"/>
+      </w:pPr>
+    </w:lvl>
+    <w:lvl w:ilvl="5" w:tplc="0409001B" w:tentative="1">
+      <w:start w:val="1"/>
+      <w:numFmt w:val="lowerRoman"/>
+      <w:lvlText w:val="%6."/>
+      <w:lvlJc w:val="right"/>
+      <w:pPr>
+        <w:ind w:left="4320" w:hanging="180"/>
+      </w:pPr>
+    </w:lvl>
+    <w:lvl w:ilvl="6" w:tplc="0409000F" w:tentative="1">
+      <w:start w:val="1"/>
+      <w:numFmt w:val="decimal"/>
+      <w:lvlText w:val="%7."/>
+      <w:lvlJc w:val="left"/>
+      <w:pPr>
+        <w:ind w:left="5040" w:hanging="360"/>
+      </w:pPr>
+    </w:lvl>
+    <w:lvl w:ilvl="7" w:tplc="04090019" w:tentative="1">
+      <w:start w:val="1"/>
+      <w:numFmt w:val="lowerLetter"/>
+      <w:lvlText w:val="%8."/>
+      <w:lvlJc w:val="left"/>
+      <w:pPr>
+        <w:ind w:left="5760" w:hanging="360"/>
+      </w:pPr>
+    </w:lvl>
+    <w:lvl w:ilvl="8" w:tplc="0409001B" w:tentative="1">
+      <w:start w:val="1"/>
+      <w:numFmt w:val="lowerRoman"/>
+      <w:lvlText w:val="%9."/>
+      <w:lvlJc w:val="right"/>
+      <w:pPr>
+        <w:ind w:left="6480" w:hanging="180"/>
+      </w:pPr>
+    </w:lvl>
+  </w:abstractNum>
+  <w:num w:numId="1" w16cid:durableId="748842750">
+    <w:abstractNumId w:val="0"/>
+  </w:num>
+</w:numbering>
 </file>
 
 <file path=word/styles.xml><?xml version="1.0" encoding="utf-8"?>
@@ -20,13 +399,17 @@
       <w:rPr>
         <w:rFonts w:asciiTheme="minorHAnsi" w:eastAsiaTheme="minorHAnsi" w:hAnsiTheme="minorHAnsi" w:cstheme="minorBidi"/>
         <w:kern w:val="2"/>
-        <w:sz w:val="24"/>
-        <w:szCs w:val="24"/>
-        <w:lang w:val="en-VN" w:eastAsia="en-US" w:bidi="ar-SA"/>
+        <w:sz w:val="22"/>
+        <w:szCs w:val="22"/>
+        <w:lang w:val="en-US" w:eastAsia="en-US" w:bidi="ar-SA"/>
         <w14:ligatures w14:val="standardContextual"/>
       </w:rPr>
     </w:rPrDefault>
-    <w:pPrDefault/>
+    <w:pPrDefault>
+      <w:pPr>
+        <w:spacing w:after="160" w:line="259" w:lineRule="auto"/>
+      </w:pPr>
+    </w:pPrDefault>
   </w:docDefaults>
   <w:latentStyles w:defLockedState="0" w:defUIPriority="99" w:defSemiHidden="0" w:defUnhideWhenUsed="0" w:defQFormat="0" w:count="376">
     <w:lsdException w:name="Normal" w:uiPriority="0" w:qFormat="1"/>
@@ -437,6 +820,61 @@
     <w:semiHidden/>
     <w:unhideWhenUsed/>
   </w:style>
+  <w:style w:type="paragraph" w:styleId="ListParagraph">
+    <w:name w:val="List Paragraph"/>
+    <w:basedOn w:val="Normal"/>
+    <w:uiPriority w:val="34"/>
+    <w:qFormat/>
+    <w:rsid w:val="006B3BDF"/>
+    <w:pPr>
+      <w:ind w:left="720"/>
+      <w:contextualSpacing/>
+    </w:pPr>
+  </w:style>
+  <w:style w:type="paragraph" w:styleId="NoSpacing">
+    <w:name w:val="No Spacing"/>
+    <w:uiPriority w:val="1"/>
+    <w:qFormat/>
+    <w:rsid w:val="00024E24"/>
+    <w:pPr>
+      <w:spacing w:after="0" w:line="240" w:lineRule="auto"/>
+    </w:pPr>
+  </w:style>
+  <w:style w:type="character" w:styleId="Hyperlink">
+    <w:name w:val="Hyperlink"/>
+    <w:basedOn w:val="DefaultParagraphFont"/>
+    <w:uiPriority w:val="99"/>
+    <w:unhideWhenUsed/>
+    <w:rsid w:val="00EA3724"/>
+    <w:rPr>
+      <w:color w:val="0000FF"/>
+      <w:u w:val="single"/>
+    </w:rPr>
+  </w:style>
+  <w:style w:type="character" w:styleId="UnresolvedMention">
+    <w:name w:val="Unresolved Mention"/>
+    <w:basedOn w:val="DefaultParagraphFont"/>
+    <w:uiPriority w:val="99"/>
+    <w:semiHidden/>
+    <w:unhideWhenUsed/>
+    <w:rsid w:val="00EA3724"/>
+    <w:rPr>
+      <w:color w:val="605E5C"/>
+      <w:shd w:val="clear" w:color="auto" w:fill="E1DFDD"/>
+    </w:rPr>
+  </w:style>
+  <w:style w:type="character" w:styleId="SubtleEmphasis">
+    <w:name w:val="Subtle Emphasis"/>
+    <w:basedOn w:val="DefaultParagraphFont"/>
+    <w:uiPriority w:val="19"/>
+    <w:qFormat/>
+    <w:rsid w:val="00EA3724"/>
+    <w:rPr>
+      <w:i/>
+      <w:iCs/>
+      <w:color w:val="404040" w:themeColor="text1" w:themeTint="BF"/>
+    </w:rPr>
+  </w:style>
 </w:styles>
 </file>
 
@@ -729,7 +1167,7 @@
   <a:extraClrSchemeLst/>
   <a:extLst>
     <a:ext uri="{05A4C25C-085E-4340-85A3-A5531E510DB2}">
-      <thm15:themeFamily xmlns:thm15="http://schemas.microsoft.com/office/thememl/2012/main" name="Office Theme" id="{62F939B6-93AF-4DB8-9C6B-D6C7DFDC589F}" vid="{4A3C46E8-61CC-4603-A589-7422A47A8E4A}"/>
+      <thm15:themeFamily xmlns:thm15="http://schemas.microsoft.com/office/thememl/2012/main" name="Office Theme 2013 - 2022" id="{62F939B6-93AF-4DB8-9C6B-D6C7DFDC589F}" vid="{4A3C46E8-61CC-4603-A589-7422A47A8E4A}"/>
     </a:ext>
   </a:extLst>
 </a:theme>

</xml_diff>